<commit_message>
[Convenios] correciones resolucion addendum y carga convenio de colaboracion
</commit_message>
<xml_diff>
--- a/public/word-template/resolucionaddendumhead2023.docx
+++ b/public/word-template/resolucionaddendumhead2023.docx
@@ -33,7 +33,27 @@
           <w:sz w:val="20"/>
           <w:szCs w:val="20"/>
         </w:rPr>
-        <w:t>RESOLUCIÓN EXENTA N° ____________________/</w:t>
+        <w:t xml:space="preserve">RESOLUCIÓN EXENTA </w:t>
+      </w:r>
+      <w:proofErr w:type="spellStart"/>
+      <w:r>
+        <w:rPr>
+          <w:rFonts w:cstheme="minorHAnsi"/>
+          <w:b/>
+          <w:sz w:val="20"/>
+          <w:szCs w:val="20"/>
+        </w:rPr>
+        <w:t>N°</w:t>
+      </w:r>
+      <w:proofErr w:type="spellEnd"/>
+      <w:r>
+        <w:rPr>
+          <w:rFonts w:cstheme="minorHAnsi"/>
+          <w:b/>
+          <w:sz w:val="20"/>
+          <w:szCs w:val="20"/>
+        </w:rPr>
+        <w:t xml:space="preserve"> ____________________/</w:t>
       </w:r>
     </w:p>
     <w:p>
@@ -102,7 +122,25 @@
           <w:color w:val="000000" w:themeColor="text1"/>
           <w:w w:val="90"/>
         </w:rPr>
-        <w:t>a de acuerdo a firma digital de Dirección.</w:t>
+        <w:t xml:space="preserve">a </w:t>
+      </w:r>
+      <w:proofErr w:type="gramStart"/>
+      <w:r>
+        <w:rPr>
+          <w:rFonts w:cstheme="minorHAnsi"/>
+          <w:color w:val="000000" w:themeColor="text1"/>
+          <w:w w:val="90"/>
+        </w:rPr>
+        <w:t>de acuerdo a</w:t>
+      </w:r>
+      <w:proofErr w:type="gramEnd"/>
+      <w:r>
+        <w:rPr>
+          <w:rFonts w:cstheme="minorHAnsi"/>
+          <w:color w:val="000000" w:themeColor="text1"/>
+          <w:w w:val="90"/>
+        </w:rPr>
+        <w:t xml:space="preserve"> firma digital de Dirección.</w:t>
       </w:r>
     </w:p>
     <w:p>
@@ -245,7 +283,6 @@
       <w:r>
         <w:rPr>
           <w:rFonts w:ascii="Calibri" w:eastAsia="Calibri" w:hAnsi="Calibri" w:cs="Calibri"/>
-          <w:color w:val="FF0000"/>
           <w:w w:val="90"/>
         </w:rPr>
         <w:t>Ley 19.937 de Autoridad Sanitaria</w:t>
@@ -320,7 +357,6 @@
         <w:rPr>
           <w:rFonts w:ascii="Calibri" w:eastAsia="Calibri" w:hAnsi="Calibri" w:cs="Calibri"/>
           <w:w w:val="90"/>
-          <w:highlight w:val="yellow"/>
         </w:rPr>
         <w:t xml:space="preserve"> </w:t>
       </w:r>
@@ -328,9 +364,8 @@
         <w:rPr>
           <w:rFonts w:ascii="Calibri" w:eastAsia="Calibri" w:hAnsi="Calibri" w:cs="Calibri"/>
           <w:w w:val="90"/>
-          <w:highlight w:val="yellow"/>
-        </w:rPr>
-        <w:t>${art8}</w:t>
+        </w:rPr>
+        <w:t>Decreto N°140/04 del Ministerio de Salud que aprobó el Reglamento orgánico de los Servicios de Salud,</w:t>
       </w:r>
       <w:r>
         <w:rPr>
@@ -345,7 +380,25 @@
           <w:w w:val="90"/>
           <w:highlight w:val="green"/>
         </w:rPr>
-        <w:t>${directorDecreto}</w:t>
+        <w:t>${</w:t>
+      </w:r>
+      <w:proofErr w:type="spellStart"/>
+      <w:r>
+        <w:rPr>
+          <w:rFonts w:ascii="Calibri" w:hAnsi="Calibri" w:cs="Calibri"/>
+          <w:w w:val="90"/>
+          <w:highlight w:val="green"/>
+        </w:rPr>
+        <w:t>directorDecreto</w:t>
+      </w:r>
+      <w:proofErr w:type="spellEnd"/>
+      <w:r>
+        <w:rPr>
+          <w:rFonts w:ascii="Calibri" w:hAnsi="Calibri" w:cs="Calibri"/>
+          <w:w w:val="90"/>
+          <w:highlight w:val="green"/>
+        </w:rPr>
+        <w:t>}</w:t>
       </w:r>
       <w:r>
         <w:rPr>
@@ -375,6 +428,7 @@
         </w:rPr>
         <w:t xml:space="preserve">Resolución Exenta </w:t>
       </w:r>
+      <w:proofErr w:type="spellStart"/>
       <w:r>
         <w:rPr>
           <w:rFonts w:ascii="Calibri" w:hAnsi="Calibri" w:cs="Calibri"/>
@@ -382,20 +436,39 @@
         </w:rPr>
         <w:t>N°</w:t>
       </w:r>
+      <w:proofErr w:type="spellEnd"/>
       <w:r>
         <w:rPr>
           <w:rFonts w:ascii="Calibri" w:hAnsi="Calibri" w:cs="Calibri"/>
           <w:w w:val="90"/>
           <w:highlight w:val="green"/>
         </w:rPr>
-        <w:t>${numResolucion}</w:t>
-      </w:r>
+        <w:t>${</w:t>
+      </w:r>
+      <w:proofErr w:type="spellStart"/>
       <w:r>
         <w:rPr>
           <w:rFonts w:ascii="Calibri" w:hAnsi="Calibri" w:cs="Calibri"/>
           <w:w w:val="90"/>
           <w:highlight w:val="green"/>
         </w:rPr>
+        <w:t>numResolucion</w:t>
+      </w:r>
+      <w:proofErr w:type="spellEnd"/>
+      <w:r>
+        <w:rPr>
+          <w:rFonts w:ascii="Calibri" w:hAnsi="Calibri" w:cs="Calibri"/>
+          <w:w w:val="90"/>
+          <w:highlight w:val="green"/>
+        </w:rPr>
+        <w:t>}</w:t>
+      </w:r>
+      <w:r>
+        <w:rPr>
+          <w:rFonts w:ascii="Calibri" w:hAnsi="Calibri" w:cs="Calibri"/>
+          <w:w w:val="90"/>
+          <w:highlight w:val="green"/>
+        </w:rPr>
         <w:t>/</w:t>
       </w:r>
       <w:r>
@@ -404,12 +477,30 @@
           <w:w w:val="90"/>
           <w:highlight w:val="green"/>
         </w:rPr>
-        <w:t>${yearResolucion}</w:t>
-      </w:r>
+        <w:t>${</w:t>
+      </w:r>
+      <w:proofErr w:type="spellStart"/>
       <w:r>
         <w:rPr>
           <w:rFonts w:ascii="Calibri" w:hAnsi="Calibri" w:cs="Calibri"/>
           <w:w w:val="90"/>
+          <w:highlight w:val="green"/>
+        </w:rPr>
+        <w:t>yearResolucion</w:t>
+      </w:r>
+      <w:proofErr w:type="spellEnd"/>
+      <w:r>
+        <w:rPr>
+          <w:rFonts w:ascii="Calibri" w:hAnsi="Calibri" w:cs="Calibri"/>
+          <w:w w:val="90"/>
+          <w:highlight w:val="green"/>
+        </w:rPr>
+        <w:t>}</w:t>
+      </w:r>
+      <w:r>
+        <w:rPr>
+          <w:rFonts w:ascii="Calibri" w:hAnsi="Calibri" w:cs="Calibri"/>
+          <w:w w:val="90"/>
         </w:rPr>
         <w:t xml:space="preserve"> </w:t>
       </w:r>
@@ -484,12 +575,30 @@
           <w:w w:val="90"/>
           <w:highlight w:val="green"/>
         </w:rPr>
-        <w:t xml:space="preserve"> año ${periodoConvenio}</w:t>
-      </w:r>
+        <w:t xml:space="preserve"> año ${</w:t>
+      </w:r>
+      <w:proofErr w:type="spellStart"/>
       <w:r>
         <w:rPr>
           <w:rFonts w:ascii="Calibri" w:hAnsi="Calibri" w:cs="Calibri"/>
           <w:w w:val="90"/>
+          <w:highlight w:val="green"/>
+        </w:rPr>
+        <w:t>periodoConvenio</w:t>
+      </w:r>
+      <w:proofErr w:type="spellEnd"/>
+      <w:r>
+        <w:rPr>
+          <w:rFonts w:ascii="Calibri" w:hAnsi="Calibri" w:cs="Calibri"/>
+          <w:w w:val="90"/>
+          <w:highlight w:val="green"/>
+        </w:rPr>
+        <w:t>}</w:t>
+      </w:r>
+      <w:r>
+        <w:rPr>
+          <w:rFonts w:ascii="Calibri" w:hAnsi="Calibri" w:cs="Calibri"/>
+          <w:w w:val="90"/>
         </w:rPr>
         <w:t xml:space="preserve">; </w:t>
       </w:r>
@@ -500,6 +609,7 @@
         </w:rPr>
         <w:t xml:space="preserve">Resolución Exenta </w:t>
       </w:r>
+      <w:proofErr w:type="spellStart"/>
       <w:r>
         <w:rPr>
           <w:rFonts w:ascii="Calibri" w:hAnsi="Calibri" w:cs="Calibri"/>
@@ -507,20 +617,39 @@
         </w:rPr>
         <w:t>N°</w:t>
       </w:r>
+      <w:proofErr w:type="spellEnd"/>
       <w:r>
         <w:rPr>
           <w:rFonts w:ascii="Calibri" w:hAnsi="Calibri" w:cs="Calibri"/>
           <w:w w:val="90"/>
           <w:highlight w:val="green"/>
         </w:rPr>
-        <w:t>${numResourceResolucion}</w:t>
-      </w:r>
+        <w:t>${</w:t>
+      </w:r>
+      <w:proofErr w:type="spellStart"/>
       <w:r>
         <w:rPr>
           <w:rFonts w:ascii="Calibri" w:hAnsi="Calibri" w:cs="Calibri"/>
           <w:w w:val="90"/>
           <w:highlight w:val="green"/>
         </w:rPr>
+        <w:t>numResourceResolucion</w:t>
+      </w:r>
+      <w:proofErr w:type="spellEnd"/>
+      <w:r>
+        <w:rPr>
+          <w:rFonts w:ascii="Calibri" w:hAnsi="Calibri" w:cs="Calibri"/>
+          <w:w w:val="90"/>
+          <w:highlight w:val="green"/>
+        </w:rPr>
+        <w:t>}</w:t>
+      </w:r>
+      <w:r>
+        <w:rPr>
+          <w:rFonts w:ascii="Calibri" w:hAnsi="Calibri" w:cs="Calibri"/>
+          <w:w w:val="90"/>
+          <w:highlight w:val="green"/>
+        </w:rPr>
         <w:t>/</w:t>
       </w:r>
       <w:r>
@@ -531,6 +660,7 @@
         </w:rPr>
         <w:t>${</w:t>
       </w:r>
+      <w:proofErr w:type="spellStart"/>
       <w:r>
         <w:rPr>
           <w:rFonts w:ascii="Calibri" w:hAnsi="Calibri" w:cs="Calibri"/>
@@ -545,7 +675,16 @@
           <w:w w:val="90"/>
           <w:highlight w:val="green"/>
         </w:rPr>
-        <w:t>ResourceResolucion}</w:t>
+        <w:t>ResourceResolucion</w:t>
+      </w:r>
+      <w:proofErr w:type="spellEnd"/>
+      <w:r>
+        <w:rPr>
+          <w:rFonts w:ascii="Calibri" w:hAnsi="Calibri" w:cs="Calibri"/>
+          <w:w w:val="90"/>
+          <w:highlight w:val="green"/>
+        </w:rPr>
+        <w:t>}</w:t>
       </w:r>
       <w:r>
         <w:rPr>
@@ -790,12 +929,14 @@
         </w:rPr>
         <w:t xml:space="preserve">Resolución Exenta </w:t>
       </w:r>
+      <w:proofErr w:type="spellStart"/>
       <w:r>
         <w:rPr>
           <w:rFonts w:cstheme="minorHAnsi"/>
         </w:rPr>
         <w:t>N°</w:t>
       </w:r>
+      <w:proofErr w:type="spellEnd"/>
       <w:r>
         <w:rPr>
           <w:rFonts w:cstheme="minorHAnsi"/>
@@ -808,7 +949,23 @@
           <w:rFonts w:cstheme="minorHAnsi"/>
           <w:highlight w:val="green"/>
         </w:rPr>
-        <w:t>{numResolucion}</w:t>
+        <w:t>{</w:t>
+      </w:r>
+      <w:proofErr w:type="spellStart"/>
+      <w:r>
+        <w:rPr>
+          <w:rFonts w:cstheme="minorHAnsi"/>
+          <w:highlight w:val="green"/>
+        </w:rPr>
+        <w:t>numResolucion</w:t>
+      </w:r>
+      <w:proofErr w:type="spellEnd"/>
+      <w:r>
+        <w:rPr>
+          <w:rFonts w:cstheme="minorHAnsi"/>
+          <w:highlight w:val="green"/>
+        </w:rPr>
+        <w:t>}</w:t>
       </w:r>
       <w:r>
         <w:rPr>
@@ -833,7 +990,23 @@
           <w:rFonts w:cstheme="minorHAnsi"/>
           <w:highlight w:val="green"/>
         </w:rPr>
-        <w:t>${fechaResolucion}</w:t>
+        <w:t>${</w:t>
+      </w:r>
+      <w:proofErr w:type="spellStart"/>
+      <w:r>
+        <w:rPr>
+          <w:rFonts w:cstheme="minorHAnsi"/>
+          <w:highlight w:val="green"/>
+        </w:rPr>
+        <w:t>fechaResolucion</w:t>
+      </w:r>
+      <w:proofErr w:type="spellEnd"/>
+      <w:r>
+        <w:rPr>
+          <w:rFonts w:cstheme="minorHAnsi"/>
+          <w:highlight w:val="green"/>
+        </w:rPr>
+        <w:t>}</w:t>
       </w:r>
       <w:r>
         <w:rPr>
@@ -933,7 +1106,27 @@
           <w:bCs/>
           <w:highlight w:val="green"/>
         </w:rPr>
-        <w:t xml:space="preserve"> ${periodoConvenio}</w:t>
+        <w:t xml:space="preserve"> ${</w:t>
+      </w:r>
+      <w:proofErr w:type="spellStart"/>
+      <w:r>
+        <w:rPr>
+          <w:rFonts w:cstheme="minorHAnsi"/>
+          <w:b/>
+          <w:bCs/>
+          <w:highlight w:val="green"/>
+        </w:rPr>
+        <w:t>periodoConvenio</w:t>
+      </w:r>
+      <w:proofErr w:type="spellEnd"/>
+      <w:r>
+        <w:rPr>
+          <w:rFonts w:cstheme="minorHAnsi"/>
+          <w:b/>
+          <w:bCs/>
+          <w:highlight w:val="green"/>
+        </w:rPr>
+        <w:t>}</w:t>
       </w:r>
       <w:r>
         <w:rPr>
@@ -1010,12 +1203,14 @@
         </w:rPr>
         <w:t xml:space="preserve">Resolución Exenta </w:t>
       </w:r>
+      <w:proofErr w:type="spellStart"/>
       <w:r>
         <w:rPr>
           <w:rFonts w:cstheme="minorHAnsi"/>
         </w:rPr>
         <w:t>N°</w:t>
       </w:r>
+      <w:proofErr w:type="spellEnd"/>
       <w:r>
         <w:rPr>
           <w:rFonts w:cstheme="minorHAnsi"/>
@@ -1023,6 +1218,7 @@
         </w:rPr>
         <w:t>${</w:t>
       </w:r>
+      <w:proofErr w:type="spellStart"/>
       <w:r>
         <w:rPr>
           <w:rFonts w:cstheme="minorHAnsi"/>
@@ -1030,6 +1226,7 @@
         </w:rPr>
         <w:t>numResourceResolucion</w:t>
       </w:r>
+      <w:proofErr w:type="spellEnd"/>
       <w:r>
         <w:rPr>
           <w:rFonts w:cstheme="minorHAnsi"/>
@@ -1060,7 +1257,23 @@
           <w:rFonts w:cstheme="minorHAnsi"/>
           <w:highlight w:val="green"/>
         </w:rPr>
-        <w:t>${fechaResourceResolucion}</w:t>
+        <w:t>${</w:t>
+      </w:r>
+      <w:proofErr w:type="spellStart"/>
+      <w:r>
+        <w:rPr>
+          <w:rFonts w:cstheme="minorHAnsi"/>
+          <w:highlight w:val="green"/>
+        </w:rPr>
+        <w:t>fechaResourceResolucion</w:t>
+      </w:r>
+      <w:proofErr w:type="spellEnd"/>
+      <w:r>
+        <w:rPr>
+          <w:rFonts w:cstheme="minorHAnsi"/>
+          <w:highlight w:val="green"/>
+        </w:rPr>
+        <w:t>}</w:t>
       </w:r>
       <w:r>
         <w:rPr>
@@ -1157,7 +1370,27 @@
           <w:bCs/>
           <w:highlight w:val="green"/>
         </w:rPr>
-        <w:t xml:space="preserve"> ${periodoConvenio}</w:t>
+        <w:t xml:space="preserve"> ${</w:t>
+      </w:r>
+      <w:proofErr w:type="spellStart"/>
+      <w:r>
+        <w:rPr>
+          <w:rFonts w:cstheme="minorHAnsi"/>
+          <w:b/>
+          <w:bCs/>
+          <w:highlight w:val="green"/>
+        </w:rPr>
+        <w:t>periodoConvenio</w:t>
+      </w:r>
+      <w:proofErr w:type="spellEnd"/>
+      <w:r>
+        <w:rPr>
+          <w:rFonts w:cstheme="minorHAnsi"/>
+          <w:b/>
+          <w:bCs/>
+          <w:highlight w:val="green"/>
+        </w:rPr>
+        <w:t>}</w:t>
       </w:r>
       <w:r>
         <w:rPr>
@@ -1217,14 +1450,38 @@
         <w:rPr>
           <w:rFonts w:cstheme="minorHAnsi"/>
         </w:rPr>
-        <w:t>Resolución Exenta N°</w:t>
-      </w:r>
-      <w:r>
-        <w:rPr>
-          <w:rFonts w:cstheme="minorHAnsi"/>
-          <w:highlight w:val="green"/>
-        </w:rPr>
-        <w:t>${numResolucionConvenio}</w:t>
+        <w:t xml:space="preserve">Resolución Exenta </w:t>
+      </w:r>
+      <w:proofErr w:type="spellStart"/>
+      <w:r>
+        <w:rPr>
+          <w:rFonts w:cstheme="minorHAnsi"/>
+        </w:rPr>
+        <w:t>N°</w:t>
+      </w:r>
+      <w:proofErr w:type="spellEnd"/>
+      <w:r>
+        <w:rPr>
+          <w:rFonts w:cstheme="minorHAnsi"/>
+          <w:highlight w:val="green"/>
+        </w:rPr>
+        <w:t>${</w:t>
+      </w:r>
+      <w:proofErr w:type="spellStart"/>
+      <w:r>
+        <w:rPr>
+          <w:rFonts w:cstheme="minorHAnsi"/>
+          <w:highlight w:val="green"/>
+        </w:rPr>
+        <w:t>numResolucionConvenio</w:t>
+      </w:r>
+      <w:proofErr w:type="spellEnd"/>
+      <w:r>
+        <w:rPr>
+          <w:rFonts w:cstheme="minorHAnsi"/>
+          <w:highlight w:val="green"/>
+        </w:rPr>
+        <w:t>}</w:t>
       </w:r>
       <w:r>
         <w:rPr>
@@ -1249,7 +1506,15 @@
           <w:rFonts w:ascii="Calibri" w:hAnsi="Calibri" w:cs="Calibri"/>
           <w:highlight w:val="green"/>
         </w:rPr>
-        <w:t>${fecha</w:t>
+        <w:t>${</w:t>
+      </w:r>
+      <w:proofErr w:type="spellStart"/>
+      <w:r>
+        <w:rPr>
+          <w:rFonts w:ascii="Calibri" w:hAnsi="Calibri" w:cs="Calibri"/>
+          <w:highlight w:val="green"/>
+        </w:rPr>
+        <w:t>fecha</w:t>
       </w:r>
       <w:r>
         <w:rPr>
@@ -1265,6 +1530,7 @@
         </w:rPr>
         <w:t>Convenio</w:t>
       </w:r>
+      <w:proofErr w:type="spellEnd"/>
       <w:r>
         <w:rPr>
           <w:rFonts w:ascii="Calibri" w:hAnsi="Calibri" w:cs="Calibri"/>
@@ -1283,7 +1549,23 @@
           <w:rFonts w:ascii="Calibri" w:hAnsi="Calibri" w:cs="Calibri"/>
           <w:highlight w:val="green"/>
         </w:rPr>
-        <w:t>${fechaConvenio}</w:t>
+        <w:t>${</w:t>
+      </w:r>
+      <w:proofErr w:type="spellStart"/>
+      <w:r>
+        <w:rPr>
+          <w:rFonts w:ascii="Calibri" w:hAnsi="Calibri" w:cs="Calibri"/>
+          <w:highlight w:val="green"/>
+        </w:rPr>
+        <w:t>fechaConvenio</w:t>
+      </w:r>
+      <w:proofErr w:type="spellEnd"/>
+      <w:r>
+        <w:rPr>
+          <w:rFonts w:ascii="Calibri" w:hAnsi="Calibri" w:cs="Calibri"/>
+          <w:highlight w:val="green"/>
+        </w:rPr>
+        <w:t>}</w:t>
       </w:r>
       <w:r>
         <w:rPr>
@@ -1332,7 +1614,27 @@
           <w:bCs/>
           <w:highlight w:val="green"/>
         </w:rPr>
-        <w:t xml:space="preserve"> ${periodoConvenio}</w:t>
+        <w:t xml:space="preserve"> ${</w:t>
+      </w:r>
+      <w:proofErr w:type="spellStart"/>
+      <w:r>
+        <w:rPr>
+          <w:rFonts w:cstheme="minorHAnsi"/>
+          <w:b/>
+          <w:bCs/>
+          <w:highlight w:val="green"/>
+        </w:rPr>
+        <w:t>periodoConvenio</w:t>
+      </w:r>
+      <w:proofErr w:type="spellEnd"/>
+      <w:r>
+        <w:rPr>
+          <w:rFonts w:cstheme="minorHAnsi"/>
+          <w:b/>
+          <w:bCs/>
+          <w:highlight w:val="green"/>
+        </w:rPr>
+        <w:t>}</w:t>
       </w:r>
       <w:r>
         <w:rPr>
@@ -1467,14 +1769,39 @@
           <w:rFonts w:cstheme="minorHAnsi"/>
           <w:highlight w:val="yellow"/>
         </w:rPr>
-        <w:t>Resolución Exenta N°</w:t>
-      </w:r>
-      <w:r>
-        <w:rPr>
-          <w:rFonts w:cstheme="minorHAnsi"/>
-          <w:highlight w:val="green"/>
-        </w:rPr>
-        <w:t>${numResolucionConvenio}</w:t>
+        <w:t xml:space="preserve">Resolución Exenta </w:t>
+      </w:r>
+      <w:proofErr w:type="spellStart"/>
+      <w:r>
+        <w:rPr>
+          <w:rFonts w:cstheme="minorHAnsi"/>
+          <w:highlight w:val="yellow"/>
+        </w:rPr>
+        <w:t>N°</w:t>
+      </w:r>
+      <w:proofErr w:type="spellEnd"/>
+      <w:r>
+        <w:rPr>
+          <w:rFonts w:cstheme="minorHAnsi"/>
+          <w:highlight w:val="green"/>
+        </w:rPr>
+        <w:t>${</w:t>
+      </w:r>
+      <w:proofErr w:type="spellStart"/>
+      <w:r>
+        <w:rPr>
+          <w:rFonts w:cstheme="minorHAnsi"/>
+          <w:highlight w:val="green"/>
+        </w:rPr>
+        <w:t>numResolucionConvenio</w:t>
+      </w:r>
+      <w:proofErr w:type="spellEnd"/>
+      <w:r>
+        <w:rPr>
+          <w:rFonts w:cstheme="minorHAnsi"/>
+          <w:highlight w:val="green"/>
+        </w:rPr>
+        <w:t>}</w:t>
       </w:r>
       <w:r>
         <w:rPr>
@@ -1507,7 +1834,15 @@
           <w:rFonts w:ascii="Calibri" w:hAnsi="Calibri" w:cs="Calibri"/>
           <w:highlight w:val="green"/>
         </w:rPr>
-        <w:t>${fecha</w:t>
+        <w:t>${</w:t>
+      </w:r>
+      <w:proofErr w:type="spellStart"/>
+      <w:r>
+        <w:rPr>
+          <w:rFonts w:ascii="Calibri" w:hAnsi="Calibri" w:cs="Calibri"/>
+          <w:highlight w:val="green"/>
+        </w:rPr>
+        <w:t>fecha</w:t>
       </w:r>
       <w:r>
         <w:rPr>
@@ -1521,7 +1856,15 @@
           <w:rFonts w:ascii="Calibri" w:hAnsi="Calibri" w:cs="Calibri"/>
           <w:highlight w:val="green"/>
         </w:rPr>
-        <w:t>Convenio}</w:t>
+        <w:t>Convenio</w:t>
+      </w:r>
+      <w:proofErr w:type="spellEnd"/>
+      <w:r>
+        <w:rPr>
+          <w:rFonts w:ascii="Calibri" w:hAnsi="Calibri" w:cs="Calibri"/>
+          <w:highlight w:val="green"/>
+        </w:rPr>
+        <w:t>}</w:t>
       </w:r>
       <w:r>
         <w:rPr>
@@ -1610,7 +1953,27 @@
           <w:bCs/>
           <w:highlight w:val="green"/>
         </w:rPr>
-        <w:t xml:space="preserve"> ${periodoConvenio}</w:t>
+        <w:t xml:space="preserve"> ${</w:t>
+      </w:r>
+      <w:proofErr w:type="spellStart"/>
+      <w:r>
+        <w:rPr>
+          <w:rFonts w:cstheme="minorHAnsi"/>
+          <w:b/>
+          <w:bCs/>
+          <w:highlight w:val="green"/>
+        </w:rPr>
+        <w:t>periodoConvenio</w:t>
+      </w:r>
+      <w:proofErr w:type="spellEnd"/>
+      <w:r>
+        <w:rPr>
+          <w:rFonts w:cstheme="minorHAnsi"/>
+          <w:b/>
+          <w:bCs/>
+          <w:highlight w:val="green"/>
+        </w:rPr>
+        <w:t>}</w:t>
       </w:r>
       <w:r>
         <w:rPr>
@@ -1662,14 +2025,23 @@
           <w:highlight w:val="yellow"/>
         </w:rPr>
         <w:tab/>
-        <w:t xml:space="preserve">Que, mediante </w:t>
-      </w:r>
+        <w:t xml:space="preserve">Que, mediante Ordinario </w:t>
+      </w:r>
+      <w:proofErr w:type="spellStart"/>
       <w:r>
         <w:rPr>
           <w:rFonts w:cstheme="minorHAnsi"/>
           <w:highlight w:val="yellow"/>
         </w:rPr>
-        <w:t>Ordinario N°_____</w:t>
+        <w:t>N°</w:t>
+      </w:r>
+      <w:proofErr w:type="spellEnd"/>
+      <w:r>
+        <w:rPr>
+          <w:rFonts w:cstheme="minorHAnsi"/>
+          <w:highlight w:val="yellow"/>
+        </w:rPr>
+        <w:t>_____</w:t>
       </w:r>
       <w:r>
         <w:rPr>
@@ -1756,7 +2128,24 @@
           <w:highlight w:val="yellow"/>
           <w:lang w:eastAsia="ar-SA"/>
         </w:rPr>
-        <w:t>solicita</w:t>
+        <w:t xml:space="preserve">solicita </w:t>
+      </w:r>
+      <w:r>
+        <w:rPr>
+          <w:rFonts w:ascii="Calibri" w:hAnsi="Calibri" w:cs="Calibri"/>
+          <w:color w:val="FF0000"/>
+          <w:highlight w:val="yellow"/>
+        </w:rPr>
+        <w:t>prórroga de ejecución/</w:t>
+      </w:r>
+      <w:proofErr w:type="gramStart"/>
+      <w:r>
+        <w:rPr>
+          <w:rFonts w:ascii="Calibri" w:hAnsi="Calibri" w:cs="Calibri"/>
+          <w:color w:val="FF0000"/>
+          <w:highlight w:val="yellow"/>
+        </w:rPr>
+        <w:t xml:space="preserve">modificación </w:t>
       </w:r>
       <w:r>
         <w:rPr>
@@ -1769,25 +2158,17 @@
       <w:r>
         <w:rPr>
           <w:rFonts w:ascii="Calibri" w:hAnsi="Calibri" w:cs="Calibri"/>
-          <w:color w:val="FF0000"/>
           <w:highlight w:val="yellow"/>
         </w:rPr>
-        <w:t xml:space="preserve">prórroga de ejecución/modificación </w:t>
-      </w:r>
+        <w:t>del</w:t>
+      </w:r>
+      <w:proofErr w:type="gramEnd"/>
       <w:r>
         <w:rPr>
           <w:rFonts w:ascii="Calibri" w:hAnsi="Calibri" w:cs="Calibri"/>
           <w:highlight w:val="yellow"/>
-          <w:lang w:eastAsia="ar-SA"/>
         </w:rPr>
         <w:t xml:space="preserve"> </w:t>
-      </w:r>
-      <w:r>
-        <w:rPr>
-          <w:rFonts w:ascii="Calibri" w:hAnsi="Calibri" w:cs="Calibri"/>
-          <w:highlight w:val="yellow"/>
-        </w:rPr>
-        <w:t xml:space="preserve">del </w:t>
       </w:r>
       <w:r>
         <w:rPr>
@@ -1831,7 +2212,27 @@
           <w:bCs/>
           <w:highlight w:val="green"/>
         </w:rPr>
-        <w:t xml:space="preserve"> ${periodoConvenio}</w:t>
+        <w:t xml:space="preserve"> ${</w:t>
+      </w:r>
+      <w:proofErr w:type="spellStart"/>
+      <w:r>
+        <w:rPr>
+          <w:rFonts w:cstheme="minorHAnsi"/>
+          <w:b/>
+          <w:bCs/>
+          <w:highlight w:val="green"/>
+        </w:rPr>
+        <w:t>periodoConvenio</w:t>
+      </w:r>
+      <w:proofErr w:type="spellEnd"/>
+      <w:r>
+        <w:rPr>
+          <w:rFonts w:cstheme="minorHAnsi"/>
+          <w:b/>
+          <w:bCs/>
+          <w:highlight w:val="green"/>
+        </w:rPr>
+        <w:t>}</w:t>
       </w:r>
       <w:r>
         <w:rPr>
@@ -1884,14 +2285,7 @@
           <w:highlight w:val="yellow"/>
         </w:rPr>
         <w:tab/>
-        <w:t xml:space="preserve">Que, </w:t>
-      </w:r>
-      <w:r>
-        <w:rPr>
-          <w:rFonts w:cstheme="minorHAnsi"/>
-          <w:highlight w:val="yellow"/>
-        </w:rPr>
-        <w:t xml:space="preserve">por error involuntario se viene a modificar </w:t>
+        <w:t xml:space="preserve">Que, por error involuntario se viene a modificar </w:t>
       </w:r>
       <w:r>
         <w:rPr>
@@ -1942,7 +2336,27 @@
           <w:bCs/>
           <w:highlight w:val="green"/>
         </w:rPr>
-        <w:t xml:space="preserve"> ${periodoConvenio}</w:t>
+        <w:t xml:space="preserve"> ${</w:t>
+      </w:r>
+      <w:proofErr w:type="spellStart"/>
+      <w:r>
+        <w:rPr>
+          <w:rFonts w:cstheme="minorHAnsi"/>
+          <w:b/>
+          <w:bCs/>
+          <w:highlight w:val="green"/>
+        </w:rPr>
+        <w:t>periodoConvenio</w:t>
+      </w:r>
+      <w:proofErr w:type="spellEnd"/>
+      <w:r>
+        <w:rPr>
+          <w:rFonts w:cstheme="minorHAnsi"/>
+          <w:b/>
+          <w:bCs/>
+          <w:highlight w:val="green"/>
+        </w:rPr>
+        <w:t>}</w:t>
       </w:r>
       <w:r>
         <w:rPr>
@@ -2035,7 +2449,15 @@
           <w:rFonts w:ascii="Calibri" w:hAnsi="Calibri" w:cs="Calibri"/>
           <w:highlight w:val="green"/>
         </w:rPr>
-        <w:t>${fecha</w:t>
+        <w:t>${</w:t>
+      </w:r>
+      <w:proofErr w:type="spellStart"/>
+      <w:r>
+        <w:rPr>
+          <w:rFonts w:ascii="Calibri" w:hAnsi="Calibri" w:cs="Calibri"/>
+          <w:highlight w:val="green"/>
+        </w:rPr>
+        <w:t>fecha</w:t>
       </w:r>
       <w:r>
         <w:rPr>
@@ -2044,6 +2466,7 @@
         </w:rPr>
         <w:t>Addendum</w:t>
       </w:r>
+      <w:proofErr w:type="spellEnd"/>
       <w:r>
         <w:rPr>
           <w:rFonts w:ascii="Calibri" w:hAnsi="Calibri" w:cs="Calibri"/>
@@ -2093,22 +2516,40 @@
           <w:bCs/>
           <w:lang w:val="es-ES" w:eastAsia="ar-SA"/>
         </w:rPr>
-        <w:t xml:space="preserve">, suscribieron el Addendum </w:t>
-      </w:r>
+        <w:t xml:space="preserve">, suscribieron el </w:t>
+      </w:r>
+      <w:proofErr w:type="spellStart"/>
       <w:r>
         <w:rPr>
           <w:rFonts w:ascii="Calibri" w:hAnsi="Calibri" w:cs="Calibri"/>
           <w:bCs/>
           <w:lang w:val="es-ES" w:eastAsia="ar-SA"/>
         </w:rPr>
-        <w:t>del</w:t>
-      </w:r>
+        <w:t>Addendum</w:t>
+      </w:r>
+      <w:proofErr w:type="spellEnd"/>
       <w:r>
         <w:rPr>
           <w:rFonts w:ascii="Calibri" w:hAnsi="Calibri" w:cs="Calibri"/>
           <w:bCs/>
           <w:lang w:val="es-ES" w:eastAsia="ar-SA"/>
         </w:rPr>
+        <w:t xml:space="preserve"> </w:t>
+      </w:r>
+      <w:r>
+        <w:rPr>
+          <w:rFonts w:ascii="Calibri" w:hAnsi="Calibri" w:cs="Calibri"/>
+          <w:bCs/>
+          <w:lang w:val="es-ES" w:eastAsia="ar-SA"/>
+        </w:rPr>
+        <w:t>del</w:t>
+      </w:r>
+      <w:r>
+        <w:rPr>
+          <w:rFonts w:ascii="Calibri" w:hAnsi="Calibri" w:cs="Calibri"/>
+          <w:bCs/>
+          <w:lang w:val="es-ES" w:eastAsia="ar-SA"/>
+        </w:rPr>
         <w:t xml:space="preserve"> convenio de ejecución del </w:t>
       </w:r>
       <w:r>
@@ -2150,7 +2591,27 @@
           <w:bCs/>
           <w:highlight w:val="green"/>
         </w:rPr>
-        <w:t xml:space="preserve"> ${periodoConvenio}”</w:t>
+        <w:t xml:space="preserve"> ${</w:t>
+      </w:r>
+      <w:proofErr w:type="spellStart"/>
+      <w:r>
+        <w:rPr>
+          <w:rFonts w:cstheme="minorHAnsi"/>
+          <w:b/>
+          <w:bCs/>
+          <w:highlight w:val="green"/>
+        </w:rPr>
+        <w:t>periodoConvenio</w:t>
+      </w:r>
+      <w:proofErr w:type="spellEnd"/>
+      <w:r>
+        <w:rPr>
+          <w:rFonts w:cstheme="minorHAnsi"/>
+          <w:b/>
+          <w:bCs/>
+          <w:highlight w:val="green"/>
+        </w:rPr>
+        <w:t>}”</w:t>
       </w:r>
       <w:r>
         <w:rPr>
@@ -2270,12 +2731,14 @@
         </w:rPr>
         <w:t xml:space="preserve">el </w:t>
       </w:r>
+      <w:proofErr w:type="spellStart"/>
       <w:r>
         <w:rPr>
           <w:rFonts w:cstheme="minorHAnsi"/>
         </w:rPr>
         <w:t>Addendum</w:t>
       </w:r>
+      <w:proofErr w:type="spellEnd"/>
       <w:r>
         <w:rPr>
           <w:rFonts w:cstheme="minorHAnsi"/>
@@ -2335,7 +2798,25 @@
           <w:b/>
           <w:highlight w:val="green"/>
         </w:rPr>
-        <w:t>${periodoConvenio}</w:t>
+        <w:t>${</w:t>
+      </w:r>
+      <w:proofErr w:type="spellStart"/>
+      <w:r>
+        <w:rPr>
+          <w:rFonts w:ascii="Calibri" w:hAnsi="Calibri" w:cs="Calibri"/>
+          <w:b/>
+          <w:highlight w:val="green"/>
+        </w:rPr>
+        <w:t>periodoConvenio</w:t>
+      </w:r>
+      <w:proofErr w:type="spellEnd"/>
+      <w:r>
+        <w:rPr>
+          <w:rFonts w:ascii="Calibri" w:hAnsi="Calibri" w:cs="Calibri"/>
+          <w:b/>
+          <w:highlight w:val="green"/>
+        </w:rPr>
+        <w:t>}</w:t>
       </w:r>
       <w:r>
         <w:rPr>
@@ -2376,7 +2857,15 @@
           <w:highlight w:val="green"/>
         </w:rPr>
         <w:lastRenderedPageBreak/>
-        <w:t>${fecha</w:t>
+        <w:t>${</w:t>
+      </w:r>
+      <w:proofErr w:type="spellStart"/>
+      <w:r>
+        <w:rPr>
+          <w:rFonts w:ascii="Calibri" w:hAnsi="Calibri" w:cs="Calibri"/>
+          <w:highlight w:val="green"/>
+        </w:rPr>
+        <w:t>fecha</w:t>
       </w:r>
       <w:r>
         <w:rPr>
@@ -2385,6 +2874,7 @@
         </w:rPr>
         <w:t>Addendum</w:t>
       </w:r>
+      <w:proofErr w:type="spellEnd"/>
       <w:r>
         <w:rPr>
           <w:rFonts w:ascii="Calibri" w:hAnsi="Calibri" w:cs="Calibri"/>
@@ -2396,7 +2886,21 @@
         <w:rPr>
           <w:rFonts w:cstheme="minorHAnsi"/>
         </w:rPr>
-        <w:t xml:space="preserve">, suscrito entre el Servicio de Salud de Iquique,  y la </w:t>
+        <w:t xml:space="preserve">, suscrito entre el Servicio de Salud de </w:t>
+      </w:r>
+      <w:proofErr w:type="gramStart"/>
+      <w:r>
+        <w:rPr>
+          <w:rFonts w:cstheme="minorHAnsi"/>
+        </w:rPr>
+        <w:t>Iquique,  y</w:t>
+      </w:r>
+      <w:proofErr w:type="gramEnd"/>
+      <w:r>
+        <w:rPr>
+          <w:rFonts w:cstheme="minorHAnsi"/>
+        </w:rPr>
+        <w:t xml:space="preserve"> la </w:t>
       </w:r>
       <w:r>
         <w:rPr>
@@ -2471,7 +2975,21 @@
         <w:rPr>
           <w:rFonts w:cstheme="minorHAnsi"/>
         </w:rPr>
-        <w:t>El Addendum que se aprueba en virtud de este acto administrativo</w:t>
+        <w:t xml:space="preserve">El </w:t>
+      </w:r>
+      <w:proofErr w:type="spellStart"/>
+      <w:r>
+        <w:rPr>
+          <w:rFonts w:cstheme="minorHAnsi"/>
+        </w:rPr>
+        <w:t>Addendum</w:t>
+      </w:r>
+      <w:proofErr w:type="spellEnd"/>
+      <w:r>
+        <w:rPr>
+          <w:rFonts w:cstheme="minorHAnsi"/>
+        </w:rPr>
+        <w:t xml:space="preserve"> que se aprueba en virtud de este acto administrativo</w:t>
       </w:r>
       <w:r>
         <w:rPr>
@@ -2532,8 +3050,17 @@
           <w:highlight w:val="green"/>
           <w:lang w:eastAsia="ar-SA"/>
         </w:rPr>
-        <w:t>${directorApelativo</w:t>
-      </w:r>
+        <w:t>${</w:t>
+      </w:r>
+      <w:proofErr w:type="spellStart"/>
+      <w:r>
+        <w:rPr>
+          <w:highlight w:val="green"/>
+          <w:lang w:eastAsia="ar-SA"/>
+        </w:rPr>
+        <w:t>directorApelativo</w:t>
+      </w:r>
+      <w:proofErr w:type="spellEnd"/>
       <w:r>
         <w:rPr>
           <w:sz w:val="20"/>
@@ -2597,16 +3124,26 @@
           <w:highlight w:val="green"/>
           <w:lang w:val="es-ES"/>
         </w:rPr>
-        <w:t>${alcaldeApelativo</w:t>
-      </w:r>
+        <w:t>${</w:t>
+      </w:r>
+      <w:proofErr w:type="spellStart"/>
       <w:r>
         <w:rPr>
           <w:rFonts w:cstheme="minorHAnsi"/>
           <w:highlight w:val="green"/>
           <w:lang w:val="es-ES"/>
         </w:rPr>
+        <w:t>alcaldeApelativo</w:t>
+      </w:r>
+      <w:r>
+        <w:rPr>
+          <w:rFonts w:cstheme="minorHAnsi"/>
+          <w:highlight w:val="green"/>
+          <w:lang w:val="es-ES"/>
+        </w:rPr>
         <w:t>Corto</w:t>
       </w:r>
+      <w:proofErr w:type="spellEnd"/>
       <w:r>
         <w:rPr>
           <w:rFonts w:cstheme="minorHAnsi"/>
@@ -3011,14 +3548,14 @@
         <v:path o:extrusionok="f" gradientshapeok="t" o:connecttype="rect"/>
         <o:lock v:ext="edit" aspectratio="t"/>
       </v:shapetype>
-      <v:shape id="_x0000_i1174" type="#_x0000_t75" style="width:201.6pt;height:201.6pt" o:bullet="t">
+      <v:shape id="_x0000_i1062" type="#_x0000_t75" style="width:201.6pt;height:201.6pt" o:bullet="t">
         <v:imagedata r:id="rId1" o:title="email"/>
       </v:shape>
     </w:pict>
   </w:numPicBullet>
   <w:numPicBullet w:numPicBulletId="1">
     <w:pict>
-      <v:shape id="_x0000_i1175" type="#_x0000_t75" style="width:223.2pt;height:273.6pt" o:bullet="t">
+      <v:shape id="_x0000_i1063" type="#_x0000_t75" style="width:223.2pt;height:273.6pt" o:bullet="t">
         <v:imagedata r:id="rId2" o:title="CORREO"/>
       </v:shape>
     </w:pict>

</xml_diff>